<commit_message>
added project base structure + prerequisites
</commit_message>
<xml_diff>
--- a/Backlog/Data sheet.docx
+++ b/Backlog/Data sheet.docx
@@ -116,6 +116,9 @@
         </w:numPr>
       </w:pPr>
       <w:r>
+        <w:t>*</w:t>
+      </w:r>
+      <w:r>
         <w:t>admin – has acces to every user’s dashboard, can remove accounts</w:t>
       </w:r>
     </w:p>
@@ -245,10 +248,13 @@
         </w:numPr>
       </w:pPr>
       <w:r>
-        <w:t>An admin</w:t>
-      </w:r>
-      <w:r>
-        <w:t xml:space="preserve"> can:</w:t>
+        <w:t xml:space="preserve">An </w:t>
+      </w:r>
+      <w:r>
+        <w:t>*</w:t>
+      </w:r>
+      <w:r>
+        <w:t>admin can:</w:t>
       </w:r>
     </w:p>
     <w:p>
@@ -272,49 +278,49 @@
         </w:numPr>
       </w:pPr>
       <w:r>
-        <w:t>remove activities or acounts</w:t>
-      </w:r>
-    </w:p>
-    <w:p>
-      <w:pPr>
-        <w:pStyle w:val="Heading2"/>
-        <w:numPr>
-          <w:ilvl w:val="0"/>
-          <w:numId w:val="2"/>
-        </w:numPr>
-      </w:pPr>
-      <w:r>
-        <w:t>The server can</w:t>
-      </w:r>
-      <w:r>
-        <w:t>:</w:t>
-      </w:r>
-    </w:p>
-    <w:p>
-      <w:pPr>
-        <w:pStyle w:val="ListParagraph"/>
-        <w:numPr>
-          <w:ilvl w:val="0"/>
-          <w:numId w:val="3"/>
-        </w:numPr>
-      </w:pPr>
-      <w:r>
-        <w:t>compute the total amount of time given to activities</w:t>
-      </w:r>
-    </w:p>
-    <w:p>
-      <w:pPr>
-        <w:pStyle w:val="ListParagraph"/>
-        <w:numPr>
-          <w:ilvl w:val="0"/>
-          <w:numId w:val="3"/>
-        </w:numPr>
-      </w:pPr>
-      <w:r>
-        <w:t>give the user choices to choose from when the given activities take too much time</w:t>
+        <w:t>remove activities or acount</w:t>
       </w:r>
       <w:bookmarkStart w:id="0" w:name="_GoBack"/>
       <w:bookmarkEnd w:id="0"/>
+      <w:r>
+        <w:t>s</w:t>
+      </w:r>
+    </w:p>
+    <w:p>
+      <w:pPr>
+        <w:pStyle w:val="Heading2"/>
+        <w:numPr>
+          <w:ilvl w:val="0"/>
+          <w:numId w:val="2"/>
+        </w:numPr>
+      </w:pPr>
+      <w:r>
+        <w:t>The server can:</w:t>
+      </w:r>
+    </w:p>
+    <w:p>
+      <w:pPr>
+        <w:pStyle w:val="ListParagraph"/>
+        <w:numPr>
+          <w:ilvl w:val="0"/>
+          <w:numId w:val="3"/>
+        </w:numPr>
+      </w:pPr>
+      <w:r>
+        <w:t>compute the total amount of time given to activities</w:t>
+      </w:r>
+    </w:p>
+    <w:p>
+      <w:pPr>
+        <w:pStyle w:val="ListParagraph"/>
+        <w:numPr>
+          <w:ilvl w:val="0"/>
+          <w:numId w:val="3"/>
+        </w:numPr>
+      </w:pPr>
+      <w:r>
+        <w:t>give the user choices to choose from when the given activities take too much time</w:t>
+      </w:r>
     </w:p>
     <w:sectPr>
       <w:pgSz w:w="11906" w:h="16838"/>

</xml_diff>